<commit_message>
TA office hours, some readings
</commit_message>
<xml_diff>
--- a/class_resources/Network_Security_Fall_2018_Syllabus.docx
+++ b/class_resources/Network_Security_Fall_2018_Syllabus.docx
@@ -652,14 +652,17 @@
         </w:rPr>
         <w:t>Steven Cheng (</w:t>
       </w:r>
-      <w:r>
-        <w:rPr>
-          <w:rFonts w:ascii="Garamond" w:hAnsi="Garamond"/>
-          <w:sz w:val="22"/>
-          <w:szCs w:val="22"/>
-        </w:rPr>
-        <w:t>stevencheng@jhu.edu</w:t>
-      </w:r>
+      <w:hyperlink r:id="rId6" w:history="1">
+        <w:r>
+          <w:rPr>
+            <w:rStyle w:val="Hyperlink"/>
+            <w:rFonts w:ascii="Garamond" w:hAnsi="Garamond"/>
+            <w:sz w:val="22"/>
+            <w:szCs w:val="22"/>
+          </w:rPr>
+          <w:t>stevencheng@jhu.edu</w:t>
+        </w:r>
+      </w:hyperlink>
       <w:r>
         <w:rPr>
           <w:rFonts w:ascii="Garamond" w:hAnsi="Garamond"/>
@@ -684,6 +687,52 @@
           <w:sz w:val="22"/>
           <w:szCs w:val="22"/>
         </w:rPr>
+        <w:t xml:space="preserve">Office hours: </w:t>
+      </w:r>
+      <w:proofErr w:type="spellStart"/>
+      <w:r>
+        <w:rPr>
+          <w:rFonts w:ascii="Garamond" w:hAnsi="Garamond"/>
+          <w:sz w:val="22"/>
+          <w:szCs w:val="22"/>
+        </w:rPr>
+        <w:t>TTh</w:t>
+      </w:r>
+      <w:proofErr w:type="spellEnd"/>
+      <w:r>
+        <w:rPr>
+          <w:rFonts w:ascii="Garamond" w:hAnsi="Garamond"/>
+          <w:sz w:val="22"/>
+          <w:szCs w:val="22"/>
+        </w:rPr>
+        <w:t xml:space="preserve"> 1200-1330</w:t>
+      </w:r>
+    </w:p>
+    <w:p>
+      <w:pPr>
+        <w:contextualSpacing/>
+        <w:rPr>
+          <w:rFonts w:ascii="Garamond" w:hAnsi="Garamond"/>
+          <w:sz w:val="22"/>
+          <w:szCs w:val="22"/>
+        </w:rPr>
+      </w:pPr>
+    </w:p>
+    <w:p>
+      <w:pPr>
+        <w:contextualSpacing/>
+        <w:rPr>
+          <w:rFonts w:ascii="Garamond" w:hAnsi="Garamond"/>
+          <w:sz w:val="22"/>
+          <w:szCs w:val="22"/>
+        </w:rPr>
+      </w:pPr>
+      <w:r>
+        <w:rPr>
+          <w:rFonts w:ascii="Garamond" w:hAnsi="Garamond"/>
+          <w:sz w:val="22"/>
+          <w:szCs w:val="22"/>
+        </w:rPr>
         <w:t>Chanakya Gaur</w:t>
       </w:r>
       <w:r>
@@ -694,14 +743,17 @@
         </w:rPr>
         <w:t xml:space="preserve"> (</w:t>
       </w:r>
-      <w:r>
-        <w:rPr>
-          <w:rFonts w:ascii="Garamond" w:hAnsi="Garamond"/>
-          <w:sz w:val="22"/>
-          <w:szCs w:val="22"/>
-        </w:rPr>
-        <w:t>cgaur1@jhu.edu</w:t>
-      </w:r>
+      <w:hyperlink r:id="rId7" w:history="1">
+        <w:r>
+          <w:rPr>
+            <w:rStyle w:val="Hyperlink"/>
+            <w:rFonts w:ascii="Garamond" w:hAnsi="Garamond"/>
+            <w:sz w:val="22"/>
+            <w:szCs w:val="22"/>
+          </w:rPr>
+          <w:t>cgaur1@jhu.edu</w:t>
+        </w:r>
+      </w:hyperlink>
       <w:r>
         <w:rPr>
           <w:rFonts w:ascii="Garamond" w:hAnsi="Garamond"/>
@@ -709,6 +761,24 @@
           <w:szCs w:val="22"/>
         </w:rPr>
         <w:t>)</w:t>
+      </w:r>
+    </w:p>
+    <w:p>
+      <w:pPr>
+        <w:contextualSpacing/>
+        <w:rPr>
+          <w:rFonts w:ascii="Garamond" w:hAnsi="Garamond"/>
+          <w:sz w:val="22"/>
+          <w:szCs w:val="22"/>
+        </w:rPr>
+      </w:pPr>
+      <w:r>
+        <w:rPr>
+          <w:rFonts w:ascii="Garamond" w:hAnsi="Garamond"/>
+          <w:sz w:val="22"/>
+          <w:szCs w:val="22"/>
+        </w:rPr>
+        <w:t>Office hours: W 1400-1500, F 1200-1330</w:t>
       </w:r>
     </w:p>
     <w:p>
@@ -787,7 +857,7 @@
         </w:rPr>
         <w:t xml:space="preserve">Security Engineering, </w:t>
       </w:r>
-      <w:hyperlink r:id="rId6" w:history="1">
+      <w:hyperlink r:id="rId8" w:history="1">
         <w:r>
           <w:rPr>
             <w:rStyle w:val="Hyperlink"/>
@@ -884,6 +954,7 @@
           <w:sz w:val="22"/>
           <w:szCs w:val="22"/>
         </w:rPr>
+        <w:lastRenderedPageBreak/>
         <w:t>This class deals lightly with cryptography and mostly in applicat</w:t>
       </w:r>
       <w:r>
@@ -916,16 +987,7 @@
           <w:sz w:val="22"/>
           <w:szCs w:val="22"/>
         </w:rPr>
-        <w:t xml:space="preserve">Cryptography.” </w:t>
-      </w:r>
-      <w:r>
-        <w:rPr>
-          <w:rFonts w:ascii="Garamond" w:hAnsi="Garamond"/>
-          <w:sz w:val="22"/>
-          <w:szCs w:val="22"/>
-        </w:rPr>
-        <w:lastRenderedPageBreak/>
-        <w:t>This book is also freely available online.</w:t>
+        <w:t>Cryptography.” This book is also freely available online.</w:t>
       </w:r>
       <w:r>
         <w:rPr>
@@ -1859,6 +1921,7 @@
           <w:sz w:val="22"/>
           <w:szCs w:val="22"/>
         </w:rPr>
+        <w:lastRenderedPageBreak/>
         <w:t xml:space="preserve">93% and above:  </w:t>
       </w:r>
       <w:r>
@@ -1929,7 +1992,6 @@
           <w:sz w:val="22"/>
           <w:szCs w:val="22"/>
         </w:rPr>
-        <w:lastRenderedPageBreak/>
         <w:t xml:space="preserve">&lt; </w:t>
       </w:r>
       <w:r>
@@ -2838,6 +2900,34 @@
                 <w:sz w:val="22"/>
                 <w:szCs w:val="22"/>
               </w:rPr>
+              <w:t>READ: Wikipedia entry on RFCs, RFC 791, 1180, 8200</w:t>
+            </w:r>
+          </w:p>
+          <w:p>
+            <w:pPr>
+              <w:jc w:val="both"/>
+              <w:rPr>
+                <w:rFonts w:ascii="Times New Roman" w:hAnsi="Times New Roman" w:cs="Times New Roman"/>
+                <w:sz w:val="22"/>
+                <w:szCs w:val="22"/>
+              </w:rPr>
+            </w:pPr>
+          </w:p>
+          <w:p>
+            <w:pPr>
+              <w:jc w:val="both"/>
+              <w:rPr>
+                <w:rFonts w:ascii="Times New Roman" w:hAnsi="Times New Roman" w:cs="Times New Roman"/>
+                <w:sz w:val="22"/>
+                <w:szCs w:val="22"/>
+              </w:rPr>
+            </w:pPr>
+            <w:r>
+              <w:rPr>
+                <w:rFonts w:ascii="Times New Roman" w:hAnsi="Times New Roman" w:cs="Times New Roman"/>
+                <w:sz w:val="22"/>
+                <w:szCs w:val="22"/>
+              </w:rPr>
               <w:t>RFC’s</w:t>
             </w:r>
           </w:p>
@@ -2979,6 +3069,14 @@
                 <w:sz w:val="22"/>
                 <w:szCs w:val="22"/>
               </w:rPr>
+              <w:t xml:space="preserve">READ: </w:t>
+            </w:r>
+            <w:r>
+              <w:rPr>
+                <w:rFonts w:ascii="Times New Roman" w:hAnsi="Times New Roman" w:cs="Times New Roman"/>
+                <w:sz w:val="22"/>
+                <w:szCs w:val="22"/>
+              </w:rPr>
               <w:t>Anderson Ch1, Ch2</w:t>
             </w:r>
           </w:p>
@@ -3082,8 +3180,26 @@
                 <w:sz w:val="22"/>
                 <w:szCs w:val="22"/>
               </w:rPr>
+              <w:t xml:space="preserve">READ: </w:t>
+            </w:r>
+            <w:r>
+              <w:rPr>
+                <w:rFonts w:ascii="Times New Roman" w:hAnsi="Times New Roman" w:cs="Times New Roman"/>
+                <w:sz w:val="22"/>
+                <w:szCs w:val="22"/>
+              </w:rPr>
               <w:t>Anderson Ch3, Ch5</w:t>
             </w:r>
+          </w:p>
+          <w:p>
+            <w:pPr>
+              <w:jc w:val="both"/>
+              <w:rPr>
+                <w:rFonts w:ascii="Times New Roman" w:hAnsi="Times New Roman" w:cs="Times New Roman"/>
+                <w:sz w:val="22"/>
+                <w:szCs w:val="22"/>
+              </w:rPr>
+            </w:pPr>
           </w:p>
           <w:p>
             <w:pPr>
@@ -3220,6 +3336,7 @@
                 <w:sz w:val="22"/>
                 <w:szCs w:val="22"/>
               </w:rPr>
+              <w:lastRenderedPageBreak/>
               <w:t>9/</w:t>
             </w:r>
             <w:r>
@@ -3269,6 +3386,14 @@
                 <w:szCs w:val="22"/>
               </w:rPr>
             </w:pPr>
+            <w:r>
+              <w:rPr>
+                <w:rFonts w:ascii="Times New Roman" w:hAnsi="Times New Roman" w:cs="Times New Roman"/>
+                <w:sz w:val="22"/>
+                <w:szCs w:val="22"/>
+              </w:rPr>
+              <w:t xml:space="preserve">READ: </w:t>
+            </w:r>
             <w:r>
               <w:rPr>
                 <w:rFonts w:ascii="Times New Roman" w:hAnsi="Times New Roman" w:cs="Times New Roman"/>
@@ -3374,6 +3499,16 @@
                 <w:sz w:val="22"/>
                 <w:szCs w:val="22"/>
               </w:rPr>
+              <w:t xml:space="preserve">READ: </w:t>
+            </w:r>
+            <w:bookmarkStart w:id="0" w:name="_GoBack"/>
+            <w:bookmarkEnd w:id="0"/>
+            <w:r>
+              <w:rPr>
+                <w:rFonts w:ascii="Times New Roman" w:hAnsi="Times New Roman" w:cs="Times New Roman"/>
+                <w:sz w:val="22"/>
+                <w:szCs w:val="22"/>
+              </w:rPr>
               <w:t>Anderson Ch 21</w:t>
             </w:r>
           </w:p>
@@ -3458,7 +3593,6 @@
                 <w:sz w:val="22"/>
                 <w:szCs w:val="22"/>
               </w:rPr>
-              <w:lastRenderedPageBreak/>
               <w:t>9/2</w:t>
             </w:r>
             <w:r>
@@ -4972,7 +5106,16 @@
                 <w:sz w:val="22"/>
                 <w:szCs w:val="22"/>
               </w:rPr>
-              <w:t>11/7 – P2P Security, Social Media Security</w:t>
+              <w:t xml:space="preserve">11/7 – P2P Security, Social </w:t>
+            </w:r>
+            <w:r>
+              <w:rPr>
+                <w:rFonts w:ascii="Times New Roman" w:hAnsi="Times New Roman" w:cs="Times New Roman"/>
+                <w:sz w:val="22"/>
+                <w:szCs w:val="22"/>
+              </w:rPr>
+              <w:lastRenderedPageBreak/>
+              <w:t>Media Security</w:t>
             </w:r>
           </w:p>
         </w:tc>
@@ -4994,6 +5137,7 @@
                 <w:sz w:val="22"/>
                 <w:szCs w:val="22"/>
               </w:rPr>
+              <w:lastRenderedPageBreak/>
               <w:t>Anderson Ch 23 (pp. 739-744)</w:t>
             </w:r>
           </w:p>
@@ -5026,6 +5170,7 @@
                 <w:sz w:val="22"/>
                 <w:szCs w:val="22"/>
               </w:rPr>
+              <w:lastRenderedPageBreak/>
               <w:t>Lab #2 DUE</w:t>
             </w:r>
           </w:p>
@@ -5044,6 +5189,7 @@
                 <w:sz w:val="22"/>
                 <w:szCs w:val="22"/>
               </w:rPr>
+              <w:lastRenderedPageBreak/>
               <w:t>Lab #3 Start</w:t>
             </w:r>
           </w:p>
@@ -5087,6 +5233,7 @@
                 <w:sz w:val="22"/>
                 <w:szCs w:val="22"/>
               </w:rPr>
+              <w:lastRenderedPageBreak/>
               <w:t>11/12 – Passwords, two-factor, SSO</w:t>
             </w:r>
           </w:p>
@@ -5152,16 +5299,7 @@
                 <w:sz w:val="22"/>
                 <w:szCs w:val="22"/>
               </w:rPr>
-              <w:t xml:space="preserve">11/14 – Consensus Protocols, </w:t>
-            </w:r>
-            <w:r>
-              <w:rPr>
-                <w:rFonts w:ascii="Times New Roman" w:hAnsi="Times New Roman" w:cs="Times New Roman"/>
-                <w:sz w:val="22"/>
-                <w:szCs w:val="22"/>
-              </w:rPr>
-              <w:lastRenderedPageBreak/>
-              <w:t>such as Blockchain</w:t>
+              <w:t>11/14 – Consensus Protocols, such as Blockchain</w:t>
             </w:r>
           </w:p>
         </w:tc>
@@ -5199,16 +5337,7 @@
                 <w:sz w:val="22"/>
                 <w:szCs w:val="22"/>
               </w:rPr>
-              <w:t xml:space="preserve">Lab #3 Milestone: Project </w:t>
-            </w:r>
-            <w:r>
-              <w:rPr>
-                <w:rFonts w:ascii="Times New Roman" w:hAnsi="Times New Roman" w:cs="Times New Roman"/>
-                <w:sz w:val="22"/>
-                <w:szCs w:val="22"/>
-              </w:rPr>
-              <w:lastRenderedPageBreak/>
-              <w:t>approval</w:t>
+              <w:t>Lab #3 Milestone: Project approval</w:t>
             </w:r>
           </w:p>
         </w:tc>
@@ -5233,7 +5362,6 @@
                 <w:sz w:val="22"/>
                 <w:szCs w:val="22"/>
               </w:rPr>
-              <w:lastRenderedPageBreak/>
               <w:t>11/26 – Banking, Telecommunications, and Medicine</w:t>
             </w:r>
           </w:p>
@@ -5804,6 +5932,7 @@
           <w:sz w:val="22"/>
           <w:szCs w:val="22"/>
         </w:rPr>
+        <w:lastRenderedPageBreak/>
         <w:t>You may not use materials from previous semesters of this course</w:t>
       </w:r>
     </w:p>
@@ -5894,7 +6023,6 @@
           <w:sz w:val="22"/>
           <w:szCs w:val="22"/>
         </w:rPr>
-        <w:lastRenderedPageBreak/>
         <w:t xml:space="preserve">Highly ethical behavior is expected when using computing tools and techniques especially when working at on-campus or remote computing facilities. </w:t>
       </w:r>
     </w:p>
@@ -6009,7 +6137,7 @@
         </w:rPr>
         <w:t xml:space="preserve">For undergraduates: </w:t>
       </w:r>
-      <w:hyperlink r:id="rId7" w:history="1">
+      <w:hyperlink r:id="rId9" w:history="1">
         <w:r>
           <w:rPr>
             <w:rStyle w:val="Hyperlink"/>
@@ -6042,7 +6170,7 @@
         </w:rPr>
         <w:t xml:space="preserve">For graduate students: </w:t>
       </w:r>
-      <w:hyperlink r:id="rId8" w:history="1">
+      <w:hyperlink r:id="rId10" w:history="1">
         <w:r>
           <w:rPr>
             <w:rStyle w:val="Hyperlink"/>
@@ -6091,7 +6219,7 @@
         </w:rPr>
         <w:t xml:space="preserve">Any student with a disability who may need accommodations in this class must obtain an accommodation letter from Student Disability Services, 385 Garland, (410) 516-4720, </w:t>
       </w:r>
-      <w:hyperlink r:id="rId9" w:history="1">
+      <w:hyperlink r:id="rId11" w:history="1">
         <w:r>
           <w:rPr>
             <w:rStyle w:val="Hyperlink"/>
@@ -6416,8 +6544,6 @@
         </w:rPr>
         <w:t xml:space="preserve"> (k)</w:t>
       </w:r>
-      <w:bookmarkStart w:id="0" w:name="_GoBack"/>
-      <w:bookmarkEnd w:id="0"/>
     </w:p>
     <w:sectPr>
       <w:pgSz w:w="12240" w:h="15840"/>
@@ -8075,6 +8201,18 @@
       </w:tblBorders>
     </w:tblPr>
   </w:style>
+  <w:style w:type="character" w:styleId="UnresolvedMention">
+    <w:name w:val="Unresolved Mention"/>
+    <w:basedOn w:val="DefaultParagraphFont"/>
+    <w:uiPriority w:val="99"/>
+    <w:semiHidden/>
+    <w:unhideWhenUsed/>
+    <w:rsid w:val="001B3D86"/>
+    <w:rPr>
+      <w:color w:val="605E5C"/>
+      <w:shd w:val="clear" w:color="auto" w:fill="E1DFDD"/>
+    </w:rPr>
+  </w:style>
 </w:styles>
 </file>
 

</xml_diff>

<commit_message>
Updated readings for TCPIP
</commit_message>
<xml_diff>
--- a/class_resources/Network_Security_Fall_2018_Syllabus.docx
+++ b/class_resources/Network_Security_Fall_2018_Syllabus.docx
@@ -3585,8 +3585,6 @@
                 <w:szCs w:val="22"/>
               </w:rPr>
             </w:pPr>
-            <w:bookmarkStart w:id="0" w:name="_GoBack"/>
-            <w:bookmarkEnd w:id="0"/>
           </w:p>
           <w:p>
             <w:pPr>
@@ -3726,6 +3724,14 @@
                 <w:sz w:val="22"/>
                 <w:szCs w:val="22"/>
               </w:rPr>
+              <w:t xml:space="preserve">READ: </w:t>
+            </w:r>
+            <w:r>
+              <w:rPr>
+                <w:rFonts w:ascii="Times New Roman" w:hAnsi="Times New Roman" w:cs="Times New Roman"/>
+                <w:sz w:val="22"/>
+                <w:szCs w:val="22"/>
+              </w:rPr>
               <w:t>Anderson Ch 21. (pp. 633-642</w:t>
             </w:r>
             <w:r>
@@ -3744,6 +3750,70 @@
               </w:rPr>
               <w:t>)</w:t>
             </w:r>
+          </w:p>
+          <w:p>
+            <w:pPr>
+              <w:jc w:val="both"/>
+              <w:rPr>
+                <w:rFonts w:ascii="Times New Roman" w:hAnsi="Times New Roman" w:cs="Times New Roman"/>
+                <w:sz w:val="22"/>
+                <w:szCs w:val="22"/>
+              </w:rPr>
+            </w:pPr>
+            <w:r>
+              <w:rPr>
+                <w:rFonts w:ascii="Times New Roman" w:hAnsi="Times New Roman" w:cs="Times New Roman"/>
+                <w:sz w:val="22"/>
+                <w:szCs w:val="22"/>
+              </w:rPr>
+              <w:t>READ: Securing Layer 2 in Local Area Networks</w:t>
+            </w:r>
+          </w:p>
+          <w:p>
+            <w:pPr>
+              <w:jc w:val="both"/>
+              <w:rPr>
+                <w:rFonts w:ascii="Times New Roman" w:hAnsi="Times New Roman" w:cs="Times New Roman"/>
+                <w:sz w:val="22"/>
+                <w:szCs w:val="22"/>
+              </w:rPr>
+            </w:pPr>
+            <w:r>
+              <w:rPr>
+                <w:rFonts w:ascii="Times New Roman" w:hAnsi="Times New Roman" w:cs="Times New Roman"/>
+                <w:sz w:val="22"/>
+                <w:szCs w:val="22"/>
+              </w:rPr>
+              <w:t>READ: Overview of Attacks on TCP/IP</w:t>
+            </w:r>
+          </w:p>
+          <w:p>
+            <w:pPr>
+              <w:jc w:val="both"/>
+              <w:rPr>
+                <w:rFonts w:ascii="Times New Roman" w:hAnsi="Times New Roman" w:cs="Times New Roman"/>
+                <w:sz w:val="22"/>
+                <w:szCs w:val="22"/>
+              </w:rPr>
+            </w:pPr>
+            <w:r>
+              <w:rPr>
+                <w:rFonts w:ascii="Times New Roman" w:hAnsi="Times New Roman" w:cs="Times New Roman"/>
+                <w:sz w:val="22"/>
+                <w:szCs w:val="22"/>
+              </w:rPr>
+              <w:t>READ: IPv6 Security (pay special attention to IP-sec)</w:t>
+            </w:r>
+          </w:p>
+          <w:p>
+            <w:pPr>
+              <w:jc w:val="both"/>
+              <w:rPr>
+                <w:rFonts w:ascii="Times New Roman" w:hAnsi="Times New Roman" w:cs="Times New Roman"/>
+                <w:sz w:val="22"/>
+                <w:szCs w:val="22"/>
+              </w:rPr>
+            </w:pPr>
           </w:p>
           <w:p>
             <w:pPr>
@@ -3823,6 +3893,8 @@
                 <w:szCs w:val="22"/>
               </w:rPr>
             </w:pPr>
+            <w:bookmarkStart w:id="0" w:name="_GoBack"/>
+            <w:bookmarkEnd w:id="0"/>
           </w:p>
         </w:tc>
       </w:tr>
@@ -4801,6 +4873,7 @@
                 <w:sz w:val="22"/>
                 <w:szCs w:val="22"/>
               </w:rPr>
+              <w:lastRenderedPageBreak/>
               <w:t>10/29 – Access controls 2</w:t>
             </w:r>
           </w:p>
@@ -5015,7 +5088,6 @@
                 <w:sz w:val="22"/>
                 <w:szCs w:val="22"/>
               </w:rPr>
-              <w:lastRenderedPageBreak/>
               <w:t>HTTPS</w:t>
             </w:r>
           </w:p>
@@ -5093,17 +5165,7 @@
                 <w:sz w:val="22"/>
                 <w:szCs w:val="22"/>
               </w:rPr>
-              <w:lastRenderedPageBreak/>
-              <w:t xml:space="preserve">Lab #2 Milestone: Correct operation without certificate </w:t>
-            </w:r>
-            <w:r>
-              <w:rPr>
-                <w:rFonts w:ascii="Times New Roman" w:hAnsi="Times New Roman" w:cs="Times New Roman"/>
-                <w:sz w:val="22"/>
-                <w:szCs w:val="22"/>
-              </w:rPr>
-              <w:lastRenderedPageBreak/>
-              <w:t>verification</w:t>
+              <w:t>Lab #2 Milestone: Correct operation without certificate verification</w:t>
             </w:r>
           </w:p>
           <w:p>
@@ -5138,7 +5200,6 @@
                 <w:sz w:val="22"/>
                 <w:szCs w:val="22"/>
               </w:rPr>
-              <w:lastRenderedPageBreak/>
               <w:t xml:space="preserve">11/5 - Mobile Code </w:t>
             </w:r>
           </w:p>
@@ -5892,6 +5953,7 @@
           <w:szCs w:val="22"/>
           <w:lang w:eastAsia="ja-JP"/>
         </w:rPr>
+        <w:lastRenderedPageBreak/>
         <w:t>If</w:t>
       </w:r>
       <w:r>
@@ -5945,17 +6007,7 @@
           <w:szCs w:val="22"/>
           <w:lang w:eastAsia="ja-JP"/>
         </w:rPr>
-        <w:t xml:space="preserve">Your instructor is free to override parts of this policy for particular assignments. To protect yourself: (1) Ask the instructor if you are not sure what is permissible. (2) Seek help from the </w:t>
-      </w:r>
-      <w:r>
-        <w:rPr>
-          <w:rFonts w:ascii="Garamond" w:eastAsiaTheme="minorEastAsia" w:hAnsi="Garamond" w:cstheme="minorBidi"/>
-          <w:sz w:val="22"/>
-          <w:szCs w:val="22"/>
-          <w:lang w:eastAsia="ja-JP"/>
-        </w:rPr>
-        <w:lastRenderedPageBreak/>
-        <w:t>instructor, TA or CAs, as you are always encouraged to do, rather than from other students. (3) Cite any questionable sources of help you may have received.</w:t>
+        <w:t>Your instructor is free to override parts of this policy for particular assignments. To protect yourself: (1) Ask the instructor if you are not sure what is permissible. (2) Seek help from the instructor, TA or CAs, as you are always encouraged to do, rather than from other students. (3) Cite any questionable sources of help you may have received.</w:t>
       </w:r>
     </w:p>
     <w:p>
@@ -6438,6 +6490,7 @@
           <w:sz w:val="22"/>
           <w:szCs w:val="22"/>
         </w:rPr>
+        <w:lastRenderedPageBreak/>
         <w:t>An ability to function effectively on teams to accomplish a common goal (d)</w:t>
       </w:r>
     </w:p>
@@ -6526,7 +6579,6 @@
           <w:sz w:val="22"/>
           <w:szCs w:val="22"/>
         </w:rPr>
-        <w:lastRenderedPageBreak/>
         <w:t>Recognition of the need for and an ability to engage in continuing professional development (h)</w:t>
       </w:r>
     </w:p>

</xml_diff>